<commit_message>
Add guest talk to programme
</commit_message>
<xml_diff>
--- a/compulsory-programme.docx
+++ b/compulsory-programme.docx
@@ -7,6 +7,7 @@
         <w:pStyle w:val="NoSpacing"/>
         <w:rPr>
           <w:sz w:val="40"/>
+          <w:lang w:val="en-US"/>
         </w:rPr>
       </w:pPr>
       <w:r>
@@ -15,11 +16,10 @@
           <w:b/>
           <w:sz w:val="28"/>
           <w:szCs w:val="17"/>
+          <w:lang w:val="en-US"/>
         </w:rPr>
         <w:t>Course contents</w:t>
       </w:r>
-      <w:bookmarkStart w:id="0" w:name="_GoBack"/>
-      <w:bookmarkEnd w:id="0"/>
     </w:p>
     <w:p>
       <w:pPr>
@@ -28,6 +28,7 @@
           <w:rFonts w:ascii="Verdana" w:hAnsi="Verdana"/>
           <w:sz w:val="17"/>
           <w:szCs w:val="17"/>
+          <w:lang w:val="en-US"/>
         </w:rPr>
       </w:pPr>
     </w:p>
@@ -38,6 +39,7 @@
           <w:rFonts w:ascii="Verdana" w:hAnsi="Verdana"/>
           <w:sz w:val="17"/>
           <w:szCs w:val="17"/>
+          <w:lang w:val="en-US"/>
         </w:rPr>
       </w:pPr>
       <w:r>
@@ -45,6 +47,7 @@
           <w:rFonts w:ascii="Verdana" w:hAnsi="Verdana"/>
           <w:sz w:val="17"/>
           <w:szCs w:val="17"/>
+          <w:lang w:val="en-US"/>
         </w:rPr>
         <w:t>The following assignments will be covered:</w:t>
       </w:r>
@@ -56,6 +59,7 @@
           <w:rFonts w:ascii="Verdana" w:hAnsi="Verdana"/>
           <w:sz w:val="17"/>
           <w:szCs w:val="17"/>
+          <w:lang w:val="en-US"/>
         </w:rPr>
       </w:pPr>
     </w:p>
@@ -114,6 +118,7 @@
           <w:rFonts w:ascii="Verdana" w:hAnsi="Verdana"/>
           <w:sz w:val="17"/>
           <w:szCs w:val="17"/>
+          <w:lang w:val="en-US"/>
         </w:rPr>
       </w:pPr>
       <w:r>
@@ -121,6 +126,7 @@
           <w:rFonts w:ascii="Verdana" w:hAnsi="Verdana"/>
           <w:sz w:val="17"/>
           <w:szCs w:val="17"/>
+          <w:lang w:val="en-US"/>
         </w:rPr>
         <w:t>A3: “Multi-class Classification and Neural Networks”</w:t>
       </w:r>
@@ -158,6 +164,7 @@
           <w:rFonts w:ascii="Verdana" w:hAnsi="Verdana"/>
           <w:sz w:val="17"/>
           <w:szCs w:val="17"/>
+          <w:lang w:val="en-US"/>
         </w:rPr>
       </w:pPr>
       <w:r>
@@ -165,6 +172,7 @@
           <w:rFonts w:ascii="Verdana" w:hAnsi="Verdana"/>
           <w:sz w:val="17"/>
           <w:szCs w:val="17"/>
+          <w:lang w:val="en-US"/>
         </w:rPr>
         <w:t>A5: “Regularized Linear Regression and Bias/Variance”</w:t>
       </w:r>
@@ -188,15 +196,7 @@
           <w:sz w:val="17"/>
           <w:szCs w:val="17"/>
         </w:rPr>
-        <w:t xml:space="preserve">A6: </w:t>
-      </w:r>
-      <w:r>
-        <w:rPr>
-          <w:rFonts w:ascii="Verdana" w:hAnsi="Verdana"/>
-          <w:sz w:val="17"/>
-          <w:szCs w:val="17"/>
-        </w:rPr>
-        <w:t>“Support Vector Machines”</w:t>
+        <w:t>A6: “Support Vector Machines”</w:t>
       </w:r>
     </w:p>
     <w:p>
@@ -210,6 +210,7 @@
           <w:rFonts w:ascii="Verdana" w:hAnsi="Verdana"/>
           <w:sz w:val="17"/>
           <w:szCs w:val="17"/>
+          <w:lang w:val="en-US"/>
         </w:rPr>
       </w:pPr>
       <w:r>
@@ -217,6 +218,7 @@
           <w:rFonts w:ascii="Verdana" w:hAnsi="Verdana"/>
           <w:sz w:val="17"/>
           <w:szCs w:val="17"/>
+          <w:lang w:val="en-US"/>
         </w:rPr>
         <w:t>A7: “K-Means Clustering and PCA”</w:t>
       </w:r>
@@ -232,6 +234,7 @@
           <w:rFonts w:ascii="Verdana" w:hAnsi="Verdana"/>
           <w:sz w:val="17"/>
           <w:szCs w:val="17"/>
+          <w:lang w:val="en-US"/>
         </w:rPr>
       </w:pPr>
       <w:r>
@@ -239,6 +242,7 @@
           <w:rFonts w:ascii="Verdana" w:hAnsi="Verdana"/>
           <w:sz w:val="17"/>
           <w:szCs w:val="17"/>
+          <w:lang w:val="en-US"/>
         </w:rPr>
         <w:t>A8: “Anomaly Detection and Recommender Systems”</w:t>
       </w:r>
@@ -250,6 +254,7 @@
           <w:rFonts w:ascii="Verdana" w:hAnsi="Verdana"/>
           <w:sz w:val="17"/>
           <w:szCs w:val="17"/>
+          <w:lang w:val="en-US"/>
         </w:rPr>
       </w:pPr>
     </w:p>
@@ -516,8 +521,14 @@
           <w:p>
             <w:pPr>
               <w:pStyle w:val="TableContents"/>
-            </w:pPr>
-            <w:r>
+              <w:rPr>
+                <w:lang w:val="en-US"/>
+              </w:rPr>
+            </w:pPr>
+            <w:r>
+              <w:rPr>
+                <w:lang w:val="en-US"/>
+              </w:rPr>
               <w:t>Linear Regression with One Variable</w:t>
             </w:r>
           </w:p>
@@ -654,8 +665,14 @@
           <w:p>
             <w:pPr>
               <w:pStyle w:val="TableContents"/>
-            </w:pPr>
-            <w:r>
+              <w:rPr>
+                <w:lang w:val="en-US"/>
+              </w:rPr>
+            </w:pPr>
+            <w:r>
+              <w:rPr>
+                <w:lang w:val="en-US"/>
+              </w:rPr>
               <w:t>Linear Regression with Multiple Variables</w:t>
             </w:r>
           </w:p>
@@ -789,8 +806,14 @@
           <w:p>
             <w:pPr>
               <w:pStyle w:val="TableContents"/>
-            </w:pPr>
-            <w:r>
+              <w:rPr>
+                <w:lang w:val="en-US"/>
+              </w:rPr>
+            </w:pPr>
+            <w:r>
+              <w:rPr>
+                <w:lang w:val="en-US"/>
+              </w:rPr>
               <w:t>Work on assignment ”Linear Regression”</w:t>
             </w:r>
           </w:p>
@@ -979,8 +1002,14 @@
           <w:p>
             <w:pPr>
               <w:pStyle w:val="TableContents"/>
-            </w:pPr>
-            <w:r>
+              <w:rPr>
+                <w:lang w:val="en-US"/>
+              </w:rPr>
+            </w:pPr>
+            <w:r>
+              <w:rPr>
+                <w:lang w:val="en-US"/>
+              </w:rPr>
               <w:t>Presentation of solution to assignment A1</w:t>
             </w:r>
           </w:p>
@@ -1309,8 +1338,14 @@
           <w:p>
             <w:pPr>
               <w:pStyle w:val="TableContents"/>
-            </w:pPr>
-            <w:r>
+              <w:rPr>
+                <w:lang w:val="en-US"/>
+              </w:rPr>
+            </w:pPr>
+            <w:r>
+              <w:rPr>
+                <w:lang w:val="en-US"/>
+              </w:rPr>
               <w:t>Presentation of solution to assignment A2</w:t>
             </w:r>
           </w:p>
@@ -1513,8 +1548,14 @@
           <w:p>
             <w:pPr>
               <w:pStyle w:val="TableContents"/>
-            </w:pPr>
-            <w:r>
+              <w:rPr>
+                <w:lang w:val="en-US"/>
+              </w:rPr>
+            </w:pPr>
+            <w:r>
+              <w:rPr>
+                <w:lang w:val="en-US"/>
+              </w:rPr>
               <w:t>Work on assignments A3 and A4</w:t>
             </w:r>
           </w:p>
@@ -1720,8 +1761,14 @@
           <w:p>
             <w:pPr>
               <w:pStyle w:val="TableContents"/>
-            </w:pPr>
-            <w:r>
+              <w:rPr>
+                <w:lang w:val="en-US"/>
+              </w:rPr>
+            </w:pPr>
+            <w:r>
+              <w:rPr>
+                <w:lang w:val="en-US"/>
+              </w:rPr>
               <w:t>Presentation of solution to assignment A3 and A4</w:t>
             </w:r>
           </w:p>
@@ -1786,8 +1833,14 @@
           <w:p>
             <w:pPr>
               <w:pStyle w:val="TableContents"/>
-            </w:pPr>
-            <w:r>
+              <w:rPr>
+                <w:lang w:val="en-US"/>
+              </w:rPr>
+            </w:pPr>
+            <w:r>
+              <w:rPr>
+                <w:lang w:val="en-US"/>
+              </w:rPr>
               <w:t>Advice for Applying Machine Learning</w:t>
             </w:r>
           </w:p>
@@ -2131,8 +2184,14 @@
           <w:p>
             <w:pPr>
               <w:pStyle w:val="TableContents"/>
-            </w:pPr>
-            <w:r>
+              <w:rPr>
+                <w:lang w:val="en-US"/>
+              </w:rPr>
+            </w:pPr>
+            <w:r>
+              <w:rPr>
+                <w:lang w:val="en-US"/>
+              </w:rPr>
               <w:t>Presentation of solution to assignment A5</w:t>
             </w:r>
           </w:p>
@@ -2404,8 +2463,14 @@
           <w:p>
             <w:pPr>
               <w:pStyle w:val="TableContents"/>
-            </w:pPr>
-            <w:r>
+              <w:rPr>
+                <w:lang w:val="en-US"/>
+              </w:rPr>
+            </w:pPr>
+            <w:r>
+              <w:rPr>
+                <w:lang w:val="en-US"/>
+              </w:rPr>
               <w:t>Work on assignments A6 and A7</w:t>
             </w:r>
           </w:p>
@@ -2611,8 +2676,14 @@
           <w:p>
             <w:pPr>
               <w:pStyle w:val="TableContents"/>
-            </w:pPr>
-            <w:r>
+              <w:rPr>
+                <w:lang w:val="en-US"/>
+              </w:rPr>
+            </w:pPr>
+            <w:r>
+              <w:rPr>
+                <w:lang w:val="en-US"/>
+              </w:rPr>
               <w:lastRenderedPageBreak/>
               <w:t>Presentation of solutions to assignments A6 and A7</w:t>
             </w:r>
@@ -3027,8 +3098,14 @@
           <w:p>
             <w:pPr>
               <w:pStyle w:val="TableContents"/>
-            </w:pPr>
-            <w:r>
+              <w:rPr>
+                <w:lang w:val="en-US"/>
+              </w:rPr>
+            </w:pPr>
+            <w:r>
+              <w:rPr>
+                <w:lang w:val="en-US"/>
+              </w:rPr>
               <w:t>Presentation of solution to assignment A8</w:t>
             </w:r>
           </w:p>
@@ -3095,10 +3172,7 @@
               <w:pStyle w:val="TableContents"/>
             </w:pPr>
             <w:r>
-              <w:t xml:space="preserve">Large Scale </w:t>
-            </w:r>
-            <w:r>
-              <w:t>Machine Learning</w:t>
+              <w:t>Large Scale Machine Learning</w:t>
             </w:r>
           </w:p>
         </w:tc>
@@ -3214,69 +3288,6 @@
             <w:r>
               <w:t>Self-study</w:t>
             </w:r>
-          </w:p>
-        </w:tc>
-      </w:tr>
-      <w:tr>
-        <w:tc>
-          <w:tcPr>
-            <w:tcW w:w="3212" w:type="dxa"/>
-            <w:tcBorders>
-              <w:left w:val="single" w:sz="2" w:space="0" w:color="000001"/>
-              <w:bottom w:val="single" w:sz="2" w:space="0" w:color="000001"/>
-            </w:tcBorders>
-            <w:shd w:val="clear" w:color="auto" w:fill="auto"/>
-            <w:tcMar>
-              <w:left w:w="45" w:type="dxa"/>
-            </w:tcMar>
-          </w:tcPr>
-          <w:p>
-            <w:pPr>
-              <w:pStyle w:val="TableContents"/>
-            </w:pPr>
-            <w:r>
-              <w:t>Guest lecture TBD</w:t>
-            </w:r>
-          </w:p>
-        </w:tc>
-        <w:tc>
-          <w:tcPr>
-            <w:tcW w:w="3213" w:type="dxa"/>
-            <w:tcBorders>
-              <w:left w:val="single" w:sz="2" w:space="0" w:color="000001"/>
-              <w:bottom w:val="single" w:sz="2" w:space="0" w:color="000001"/>
-            </w:tcBorders>
-            <w:shd w:val="clear" w:color="auto" w:fill="auto"/>
-            <w:tcMar>
-              <w:left w:w="45" w:type="dxa"/>
-            </w:tcMar>
-          </w:tcPr>
-          <w:p>
-            <w:pPr>
-              <w:pStyle w:val="TableContents"/>
-            </w:pPr>
-            <w:r>
-              <w:t>Approx 45m</w:t>
-            </w:r>
-          </w:p>
-        </w:tc>
-        <w:tc>
-          <w:tcPr>
-            <w:tcW w:w="3213" w:type="dxa"/>
-            <w:tcBorders>
-              <w:left w:val="single" w:sz="2" w:space="0" w:color="000001"/>
-              <w:bottom w:val="single" w:sz="2" w:space="0" w:color="000001"/>
-              <w:right w:val="single" w:sz="2" w:space="0" w:color="000001"/>
-            </w:tcBorders>
-            <w:shd w:val="clear" w:color="auto" w:fill="auto"/>
-            <w:tcMar>
-              <w:left w:w="45" w:type="dxa"/>
-            </w:tcMar>
-          </w:tcPr>
-          <w:p>
-            <w:pPr>
-              <w:pStyle w:val="TableContents"/>
-            </w:pPr>
           </w:p>
         </w:tc>
       </w:tr>
@@ -3352,6 +3363,221 @@
           <w:b/>
           <w:sz w:val="17"/>
           <w:szCs w:val="17"/>
+        </w:rPr>
+      </w:pPr>
+    </w:p>
+    <w:p>
+      <w:pPr>
+        <w:pStyle w:val="NoSpacing"/>
+        <w:rPr>
+          <w:rFonts w:ascii="Verdana" w:hAnsi="Verdana"/>
+          <w:b/>
+          <w:sz w:val="28"/>
+          <w:szCs w:val="17"/>
+          <w:lang w:val="en-US"/>
+        </w:rPr>
+      </w:pPr>
+    </w:p>
+    <w:p>
+      <w:pPr>
+        <w:pStyle w:val="NoSpacing"/>
+        <w:rPr>
+          <w:rFonts w:ascii="Verdana" w:hAnsi="Verdana"/>
+          <w:b/>
+          <w:sz w:val="28"/>
+          <w:szCs w:val="17"/>
+          <w:lang w:val="en-US"/>
+        </w:rPr>
+      </w:pPr>
+      <w:r>
+        <w:rPr>
+          <w:rFonts w:ascii="Verdana" w:hAnsi="Verdana"/>
+          <w:b/>
+          <w:sz w:val="28"/>
+          <w:szCs w:val="17"/>
+          <w:lang w:val="en-US"/>
+        </w:rPr>
+        <w:t xml:space="preserve">Guest talk by Simon </w:t>
+      </w:r>
+      <w:proofErr w:type="spellStart"/>
+      <w:r>
+        <w:rPr>
+          <w:rFonts w:ascii="Verdana" w:hAnsi="Verdana"/>
+          <w:b/>
+          <w:sz w:val="28"/>
+          <w:szCs w:val="17"/>
+          <w:lang w:val="en-US"/>
+        </w:rPr>
+        <w:t>Lauritsen</w:t>
+      </w:r>
+      <w:proofErr w:type="spellEnd"/>
+      <w:r>
+        <w:rPr>
+          <w:rFonts w:ascii="Verdana" w:hAnsi="Verdana"/>
+          <w:b/>
+          <w:sz w:val="28"/>
+          <w:szCs w:val="17"/>
+          <w:lang w:val="en-US"/>
+        </w:rPr>
+        <w:t xml:space="preserve"> from </w:t>
+      </w:r>
+      <w:proofErr w:type="spellStart"/>
+      <w:r>
+        <w:rPr>
+          <w:rFonts w:ascii="Verdana" w:hAnsi="Verdana"/>
+          <w:b/>
+          <w:sz w:val="28"/>
+          <w:szCs w:val="17"/>
+          <w:lang w:val="en-US"/>
+        </w:rPr>
+        <w:t>Enversion</w:t>
+      </w:r>
+      <w:proofErr w:type="spellEnd"/>
+    </w:p>
+    <w:p>
+      <w:pPr>
+        <w:pStyle w:val="NoSpacing"/>
+        <w:rPr>
+          <w:rFonts w:ascii="Verdana" w:hAnsi="Verdana"/>
+          <w:b/>
+          <w:sz w:val="28"/>
+          <w:szCs w:val="17"/>
+          <w:lang w:val="en-US"/>
+        </w:rPr>
+      </w:pPr>
+    </w:p>
+    <w:p>
+      <w:pPr>
+        <w:pStyle w:val="NoSpacing"/>
+        <w:rPr>
+          <w:rFonts w:eastAsia="Times New Roman" w:cs="Calibri"/>
+          <w:color w:val="000000"/>
+          <w:sz w:val="32"/>
+          <w:szCs w:val="24"/>
+          <w:lang w:val="en-US" w:eastAsia="da-DK"/>
+        </w:rPr>
+      </w:pPr>
+      <w:r>
+        <w:rPr>
+          <w:rFonts w:eastAsia="Times New Roman" w:cs="Calibri"/>
+          <w:color w:val="000000"/>
+          <w:sz w:val="32"/>
+          <w:szCs w:val="24"/>
+          <w:lang w:val="en-US" w:eastAsia="da-DK"/>
+        </w:rPr>
+        <w:t xml:space="preserve">On </w:t>
+      </w:r>
+      <w:r>
+        <w:rPr>
+          <w:rFonts w:eastAsia="Times New Roman" w:cs="Calibri"/>
+          <w:b/>
+          <w:color w:val="000000"/>
+          <w:sz w:val="32"/>
+          <w:szCs w:val="24"/>
+          <w:u w:val="single"/>
+          <w:lang w:val="en-US" w:eastAsia="da-DK"/>
+        </w:rPr>
+        <w:t>May 17 at 13:00</w:t>
+      </w:r>
+      <w:r>
+        <w:rPr>
+          <w:rFonts w:eastAsia="Times New Roman" w:cs="Calibri"/>
+          <w:color w:val="000000"/>
+          <w:sz w:val="32"/>
+          <w:szCs w:val="24"/>
+          <w:lang w:val="en-US" w:eastAsia="da-DK"/>
+        </w:rPr>
+        <w:t xml:space="preserve"> Simon </w:t>
+      </w:r>
+      <w:proofErr w:type="spellStart"/>
+      <w:r>
+        <w:rPr>
+          <w:rFonts w:eastAsia="Times New Roman" w:cs="Calibri"/>
+          <w:color w:val="000000"/>
+          <w:sz w:val="32"/>
+          <w:szCs w:val="24"/>
+          <w:lang w:val="en-US" w:eastAsia="da-DK"/>
+        </w:rPr>
+        <w:t>Lauritsen</w:t>
+      </w:r>
+      <w:proofErr w:type="spellEnd"/>
+      <w:r>
+        <w:rPr>
+          <w:rFonts w:eastAsia="Times New Roman" w:cs="Calibri"/>
+          <w:color w:val="000000"/>
+          <w:sz w:val="32"/>
+          <w:szCs w:val="24"/>
+          <w:lang w:val="en-US" w:eastAsia="da-DK"/>
+        </w:rPr>
+        <w:t xml:space="preserve"> will give a guest talk about how they apply machine learning technologies at </w:t>
+      </w:r>
+      <w:proofErr w:type="spellStart"/>
+      <w:r>
+        <w:rPr>
+          <w:rFonts w:eastAsia="Times New Roman" w:cs="Calibri"/>
+          <w:color w:val="000000"/>
+          <w:sz w:val="32"/>
+          <w:szCs w:val="24"/>
+          <w:lang w:val="en-US" w:eastAsia="da-DK"/>
+        </w:rPr>
+        <w:t>Enversion</w:t>
+      </w:r>
+      <w:proofErr w:type="spellEnd"/>
+      <w:r>
+        <w:rPr>
+          <w:rFonts w:eastAsia="Times New Roman" w:cs="Calibri"/>
+          <w:color w:val="000000"/>
+          <w:sz w:val="32"/>
+          <w:szCs w:val="24"/>
+          <w:lang w:val="en-US" w:eastAsia="da-DK"/>
+        </w:rPr>
+        <w:t>.</w:t>
+      </w:r>
+    </w:p>
+    <w:p>
+      <w:pPr>
+        <w:pStyle w:val="NoSpacing"/>
+        <w:rPr>
+          <w:rFonts w:eastAsia="Times New Roman" w:cs="Calibri"/>
+          <w:color w:val="000000"/>
+          <w:sz w:val="32"/>
+          <w:szCs w:val="24"/>
+          <w:lang w:val="en-US" w:eastAsia="da-DK"/>
+        </w:rPr>
+      </w:pPr>
+    </w:p>
+    <w:p>
+      <w:pPr>
+        <w:pStyle w:val="NoSpacing"/>
+        <w:rPr>
+          <w:rFonts w:ascii="Verdana" w:hAnsi="Verdana"/>
+          <w:sz w:val="36"/>
+          <w:szCs w:val="17"/>
+          <w:lang w:val="en-US"/>
+        </w:rPr>
+      </w:pPr>
+      <w:r>
+        <w:rPr>
+          <w:rFonts w:eastAsia="Times New Roman" w:cs="Calibri"/>
+          <w:color w:val="000000"/>
+          <w:sz w:val="32"/>
+          <w:szCs w:val="24"/>
+          <w:lang w:val="en-US" w:eastAsia="da-DK"/>
+        </w:rPr>
+        <w:t>Room: TBA.</w:t>
+      </w:r>
+      <w:bookmarkStart w:id="0" w:name="_GoBack"/>
+      <w:bookmarkEnd w:id="0"/>
+    </w:p>
+    <w:p>
+      <w:pPr>
+        <w:pStyle w:val="NoSpacing"/>
+        <w:rPr>
+          <w:rFonts w:ascii="Verdana" w:hAnsi="Verdana"/>
+          <w:b/>
+          <w:sz w:val="28"/>
+          <w:szCs w:val="17"/>
+          <w:lang w:val="en-US"/>
         </w:rPr>
       </w:pPr>
     </w:p>
@@ -3690,6 +3916,7 @@
           <w:szCs w:val="24"/>
           <w:lang w:val="en-US" w:eastAsia="da-DK"/>
         </w:rPr>
+        <w:lastRenderedPageBreak/>
         <w:t>Forecasting uncertainty of Thailand's electricity consumption compare with using artificial neural network and multiple linear regression methods, IEEE Conference on Industrial Electronics and Applications, 2017</w:t>
       </w:r>
     </w:p>
@@ -3768,7 +3995,6 @@
           <w:szCs w:val="24"/>
           <w:lang w:val="en-US" w:eastAsia="da-DK"/>
         </w:rPr>
-        <w:lastRenderedPageBreak/>
         <w:t>Prediction of electricity consumption based on DT and RF: An application on USA country power consumption, IEEE International Conference on Electrical, Instrumentation and Communication Engineering, 2017</w:t>
       </w:r>
     </w:p>
@@ -3795,7 +4021,29 @@
           <w:szCs w:val="24"/>
           <w:lang w:val="en-US" w:eastAsia="da-DK"/>
         </w:rPr>
-        <w:t>Short-term electricity consumption forecast with artificial neural networks — A case study of office buildings, IEEE Manchester PowerTech, 2017</w:t>
+        <w:t xml:space="preserve">Short-term electricity consumption forecast with artificial neural networks — A case study of office buildings, IEEE Manchester </w:t>
+      </w:r>
+      <w:proofErr w:type="spellStart"/>
+      <w:r>
+        <w:rPr>
+          <w:rFonts w:eastAsia="Times New Roman" w:cs="Calibri"/>
+          <w:color w:val="000000"/>
+          <w:sz w:val="24"/>
+          <w:szCs w:val="24"/>
+          <w:lang w:val="en-US" w:eastAsia="da-DK"/>
+        </w:rPr>
+        <w:t>PowerTech</w:t>
+      </w:r>
+      <w:proofErr w:type="spellEnd"/>
+      <w:r>
+        <w:rPr>
+          <w:rFonts w:eastAsia="Times New Roman" w:cs="Calibri"/>
+          <w:color w:val="000000"/>
+          <w:sz w:val="24"/>
+          <w:szCs w:val="24"/>
+          <w:lang w:val="en-US" w:eastAsia="da-DK"/>
+        </w:rPr>
+        <w:t>, 2017</w:t>
       </w:r>
     </w:p>
     <w:p>
@@ -3847,7 +4095,29 @@
           <w:szCs w:val="24"/>
           <w:lang w:val="en-US" w:eastAsia="da-DK"/>
         </w:rPr>
-        <w:t>Estimation of the electricity consumption of Turkey trough artificial neural networks, IEEE International Symposium on Computational Intelligence and Informatics, 2016</w:t>
+        <w:t xml:space="preserve">Estimation of the electricity consumption of Turkey </w:t>
+      </w:r>
+      <w:proofErr w:type="spellStart"/>
+      <w:r>
+        <w:rPr>
+          <w:rFonts w:eastAsia="Times New Roman" w:cs="Calibri"/>
+          <w:color w:val="000000"/>
+          <w:sz w:val="24"/>
+          <w:szCs w:val="24"/>
+          <w:lang w:val="en-US" w:eastAsia="da-DK"/>
+        </w:rPr>
+        <w:t>trough</w:t>
+      </w:r>
+      <w:proofErr w:type="spellEnd"/>
+      <w:r>
+        <w:rPr>
+          <w:rFonts w:eastAsia="Times New Roman" w:cs="Calibri"/>
+          <w:color w:val="000000"/>
+          <w:sz w:val="24"/>
+          <w:szCs w:val="24"/>
+          <w:lang w:val="en-US" w:eastAsia="da-DK"/>
+        </w:rPr>
+        <w:t xml:space="preserve"> artificial neural networks, IEEE International Symposium on Computational Intelligence and Informatics, 2016</w:t>
       </w:r>
     </w:p>
     <w:p>
@@ -4045,7 +4315,51 @@
           <w:szCs w:val="24"/>
           <w:lang w:val="en-US" w:eastAsia="da-DK"/>
         </w:rPr>
-        <w:t>Classification of Malware programs using autoencoders based deep learning architecture and its application to the microsoft malware Classification challenge (BIG 2015) dataset, IEEE National Aerospace and Electronics Conference, 2017</w:t>
+        <w:t xml:space="preserve">Classification of Malware programs using </w:t>
+      </w:r>
+      <w:proofErr w:type="spellStart"/>
+      <w:r>
+        <w:rPr>
+          <w:rFonts w:eastAsia="Times New Roman" w:cs="Calibri"/>
+          <w:color w:val="000000"/>
+          <w:sz w:val="24"/>
+          <w:szCs w:val="24"/>
+          <w:lang w:val="en-US" w:eastAsia="da-DK"/>
+        </w:rPr>
+        <w:t>autoencoders</w:t>
+      </w:r>
+      <w:proofErr w:type="spellEnd"/>
+      <w:r>
+        <w:rPr>
+          <w:rFonts w:eastAsia="Times New Roman" w:cs="Calibri"/>
+          <w:color w:val="000000"/>
+          <w:sz w:val="24"/>
+          <w:szCs w:val="24"/>
+          <w:lang w:val="en-US" w:eastAsia="da-DK"/>
+        </w:rPr>
+        <w:t xml:space="preserve"> based deep learning architecture and its application to the </w:t>
+      </w:r>
+      <w:proofErr w:type="spellStart"/>
+      <w:r>
+        <w:rPr>
+          <w:rFonts w:eastAsia="Times New Roman" w:cs="Calibri"/>
+          <w:color w:val="000000"/>
+          <w:sz w:val="24"/>
+          <w:szCs w:val="24"/>
+          <w:lang w:val="en-US" w:eastAsia="da-DK"/>
+        </w:rPr>
+        <w:t>microsoft</w:t>
+      </w:r>
+      <w:proofErr w:type="spellEnd"/>
+      <w:r>
+        <w:rPr>
+          <w:rFonts w:eastAsia="Times New Roman" w:cs="Calibri"/>
+          <w:color w:val="000000"/>
+          <w:sz w:val="24"/>
+          <w:szCs w:val="24"/>
+          <w:lang w:val="en-US" w:eastAsia="da-DK"/>
+        </w:rPr>
+        <w:t xml:space="preserve"> malware Classification challenge (BIG 2015) dataset, IEEE National Aerospace and Electronics Conference, 2017</w:t>
       </w:r>
     </w:p>
     <w:p>
@@ -6333,7 +6647,7 @@
 </file>
 
 <file path=customXml/itemProps1.xml><?xml version="1.0" encoding="utf-8"?>
-<ds:datastoreItem xmlns:ds="http://schemas.openxmlformats.org/officeDocument/2006/customXml" ds:itemID="{01A82262-C789-44C6-AD47-E94755BE7BE7}">
+<ds:datastoreItem xmlns:ds="http://schemas.openxmlformats.org/officeDocument/2006/customXml" ds:itemID="{BE08349C-0FEA-41AA-87EE-8D9532D4D3C7}">
   <ds:schemaRefs>
     <ds:schemaRef ds:uri="http://schemas.openxmlformats.org/officeDocument/2006/bibliography"/>
   </ds:schemaRefs>

</xml_diff>

<commit_message>
Add guest talk room in compulsory programme
</commit_message>
<xml_diff>
--- a/compulsory-programme.docx
+++ b/compulsory-programme.docx
@@ -3564,10 +3564,30 @@
           <w:szCs w:val="24"/>
           <w:lang w:val="en-US" w:eastAsia="da-DK"/>
         </w:rPr>
-        <w:t>Room: TBA.</w:t>
+        <w:t xml:space="preserve">Room: </w:t>
+      </w:r>
+      <w:r>
+        <w:rPr>
+          <w:rFonts w:eastAsia="Times New Roman" w:cs="Calibri"/>
+          <w:color w:val="000000"/>
+          <w:sz w:val="32"/>
+          <w:szCs w:val="24"/>
+          <w:lang w:val="en-US" w:eastAsia="da-DK"/>
+        </w:rPr>
+        <w:t>5125 (Edison) - 408E</w:t>
       </w:r>
       <w:bookmarkStart w:id="0" w:name="_GoBack"/>
       <w:bookmarkEnd w:id="0"/>
+      <w:r>
+        <w:rPr>
+          <w:rFonts w:eastAsia="Times New Roman" w:cs="Calibri"/>
+          <w:color w:val="000000"/>
+          <w:sz w:val="32"/>
+          <w:szCs w:val="24"/>
+          <w:lang w:val="en-US" w:eastAsia="da-DK"/>
+        </w:rPr>
+        <w:t>.</w:t>
+      </w:r>
     </w:p>
     <w:p>
       <w:pPr>
@@ -6647,7 +6667,7 @@
 </file>
 
 <file path=customXml/itemProps1.xml><?xml version="1.0" encoding="utf-8"?>
-<ds:datastoreItem xmlns:ds="http://schemas.openxmlformats.org/officeDocument/2006/customXml" ds:itemID="{BE08349C-0FEA-41AA-87EE-8D9532D4D3C7}">
+<ds:datastoreItem xmlns:ds="http://schemas.openxmlformats.org/officeDocument/2006/customXml" ds:itemID="{624B3EFE-3B75-4F01-B80A-B83B58602D26}">
   <ds:schemaRefs>
     <ds:schemaRef ds:uri="http://schemas.openxmlformats.org/officeDocument/2006/bibliography"/>
   </ds:schemaRefs>

</xml_diff>